<commit_message>
Identified Problem for Parrot, Cat, and Bag of Seed.
</commit_message>
<xml_diff>
--- a/ProblemSolving/Murphy_Connor_ProblemSolving.docx
+++ b/ProblemSolving/Murphy_Connor_ProblemSolving.docx
@@ -23,7 +23,18 @@
       </w:r>
     </w:p>
     <w:p/>
+    <w:p/>
+    <w:p/>
     <w:p>
+      <w:r>
+        <w:t>A Cat, a Parrot, and a Bag of Seed:</w:t>
+      </w:r>
+    </w:p>
+    <w:p/>
+    <w:p>
+      <w:r>
+        <w:t>Problem: Can’t leave the cat and parrot together, cat will eat the parrot. If you leave the parrot and bag of seed, it will eat the seed.</w:t>
+      </w:r>
       <w:bookmarkStart w:id="0" w:name="_GoBack"/>
       <w:bookmarkEnd w:id="0"/>
     </w:p>

</xml_diff>

<commit_message>
Solution for cat, parrot, and bag of seed
</commit_message>
<xml_diff>
--- a/ProblemSolving/Murphy_Connor_ProblemSolving.docx
+++ b/ProblemSolving/Murphy_Connor_ProblemSolving.docx
@@ -33,7 +33,46 @@
     <w:p/>
     <w:p>
       <w:r>
-        <w:t>Problem: Can’t leave the cat and parrot together, cat will eat the parrot. If you leave the parrot and bag of seed, it will eat the seed.</w:t>
+        <w:rPr>
+          <w:b/>
+        </w:rPr>
+        <w:t>Problem</w:t>
+      </w:r>
+      <w:r>
+        <w:t>: Can’t leave the cat and parrot together, cat will eat the parrot. If you leave the parrot and bag of seed, it will eat the seed.</w:t>
+      </w:r>
+    </w:p>
+    <w:p/>
+    <w:p>
+      <w:r>
+        <w:rPr>
+          <w:b/>
+        </w:rPr>
+        <w:t>Possible Solution</w:t>
+      </w:r>
+      <w:r>
+        <w:t>: Going to have to take multiple trips with the boat driver.</w:t>
+      </w:r>
+    </w:p>
+    <w:p/>
+    <w:p>
+      <w:r>
+        <w:t xml:space="preserve">First solution: </w:t>
+      </w:r>
+      <w:r>
+        <w:t>Leave the cat and bag of seed.  Cant leave the parrot and seed, or cat and parrot.</w:t>
+      </w:r>
+    </w:p>
+    <w:p/>
+    <w:p>
+      <w:r>
+        <w:t xml:space="preserve">First, take the parrot over and leave it on the side.  Go back and get the cat.  Bring it to the other side and bring the parrot back with you.  </w:t>
+      </w:r>
+      <w:r>
+        <w:t>Leave the parrot, and bring the bag of seed to the other side and leave it with the cat.  Go back and pick up the parrot.</w:t>
+      </w:r>
+      <w:r>
+        <w:t xml:space="preserve"> </w:t>
       </w:r>
       <w:bookmarkStart w:id="0" w:name="_GoBack"/>
       <w:bookmarkEnd w:id="0"/>

</xml_diff>

<commit_message>
Identified problem for Socks in the Dark
</commit_message>
<xml_diff>
--- a/ProblemSolving/Murphy_Connor_ProblemSolving.docx
+++ b/ProblemSolving/Murphy_Connor_ProblemSolving.docx
@@ -27,7 +27,14 @@
     <w:p/>
     <w:p>
       <w:r>
-        <w:t>A Cat, a Parrot, and a Bag of Seed:</w:t>
+        <w:rPr>
+          <w:sz w:val="32"/>
+          <w:szCs w:val="32"/>
+        </w:rPr>
+        <w:t>A Cat, a Parrot, and a Bag of Seed</w:t>
+      </w:r>
+      <w:r>
+        <w:t>:</w:t>
       </w:r>
     </w:p>
     <w:p/>
@@ -65,24 +72,54 @@
     </w:p>
     <w:p/>
     <w:p>
-      <w:bookmarkStart w:id="0" w:name="_GoBack"/>
       <w:r>
         <w:rPr>
           <w:b/>
         </w:rPr>
         <w:t>First</w:t>
       </w:r>
+      <w:r>
+        <w:t xml:space="preserve">, take the parrot over and leave it on the side.  Go back and get the cat.  Bring it to the other side and bring the parrot back with you.  </w:t>
+      </w:r>
+      <w:r>
+        <w:t>Leave the parrot, and bring the bag of seed to the other side and leave it with the cat.  Go back and pick up the parrot.</w:t>
+      </w:r>
+      <w:r>
+        <w:t xml:space="preserve"> </w:t>
+      </w:r>
+    </w:p>
+    <w:p/>
+    <w:p/>
+    <w:p>
+      <w:r>
+        <w:rPr>
+          <w:sz w:val="32"/>
+          <w:szCs w:val="32"/>
+        </w:rPr>
+        <w:t>Socks in the Dark</w:t>
+      </w:r>
+      <w:r>
+        <w:t>:</w:t>
+      </w:r>
+    </w:p>
+    <w:p/>
+    <w:p/>
+    <w:p>
+      <w:r>
+        <w:rPr>
+          <w:b/>
+        </w:rPr>
+        <w:t>Problem</w:t>
+      </w:r>
+      <w:r>
+        <w:t>:  with 20 pairs of socks, we need to select at least one matching pair, and one matching pair of each color, all while selecting them in the dark.</w:t>
+      </w:r>
+    </w:p>
+    <w:p>
+      <w:bookmarkStart w:id="0" w:name="_GoBack"/>
       <w:bookmarkEnd w:id="0"/>
-      <w:r>
-        <w:t xml:space="preserve">, take the parrot over and leave it on the side.  Go back and get the cat.  Bring it to the other side and bring the parrot back with you.  </w:t>
-      </w:r>
-      <w:r>
-        <w:t>Leave the parrot, and bring the bag of seed to the other side and leave it with the cat.  Go back and pick up the parrot.</w:t>
-      </w:r>
-      <w:r>
-        <w:t xml:space="preserve"> </w:t>
-      </w:r>
-    </w:p>
+    </w:p>
+    <w:p/>
     <w:sectPr>
       <w:pgSz w:w="12240" w:h="15840"/>
       <w:pgMar w:top="1440" w:right="1800" w:bottom="1440" w:left="1800" w:header="720" w:footer="720" w:gutter="0"/>

</xml_diff>

<commit_message>
Discovered a solution for one matching pair of socks.
</commit_message>
<xml_diff>
--- a/ProblemSolving/Murphy_Connor_ProblemSolving.docx
+++ b/ProblemSolving/Murphy_Connor_ProblemSolving.docx
@@ -115,7 +115,21 @@
         <w:t>:  with 20 pairs of socks, we need to select at least one matching pair, and one matching pair of each color, all while selecting them in the dark.</w:t>
       </w:r>
     </w:p>
-    <w:p>
+    <w:p/>
+    <w:p/>
+    <w:p>
+      <w:r>
+        <w:rPr>
+          <w:b/>
+        </w:rPr>
+        <w:t>Possible Solution for one matching pair</w:t>
+      </w:r>
+      <w:r>
+        <w:t xml:space="preserve">: </w:t>
+      </w:r>
+      <w:r>
+        <w:t>you need to pull 4 socks.  Say on the first 3 pulls you get one black, one brown, and one white.  Your next pick will have to be one of the 3 colors, giving you one matching pair of socks.</w:t>
+      </w:r>
       <w:bookmarkStart w:id="0" w:name="_GoBack"/>
       <w:bookmarkEnd w:id="0"/>
     </w:p>

</xml_diff>

<commit_message>
Solution for matching 3 pairs of socks of each color.
</commit_message>
<xml_diff>
--- a/ProblemSolving/Murphy_Connor_ProblemSolving.docx
+++ b/ProblemSolving/Murphy_Connor_ProblemSolving.docx
@@ -122,13 +122,40 @@
         <w:rPr>
           <w:b/>
         </w:rPr>
+        <w:t xml:space="preserve">A.  </w:t>
+      </w:r>
+      <w:r>
+        <w:rPr>
+          <w:b/>
+        </w:rPr>
         <w:t>Possible Solution for one matching pair</w:t>
       </w:r>
       <w:r>
         <w:t xml:space="preserve">: </w:t>
       </w:r>
       <w:r>
-        <w:t>you need to pull 4 socks.  Say on the first 3 pulls you get one black, one brown, and one white.  Your next pick will have to be one of the 3 colors, giving you one matching pair of socks.</w:t>
+        <w:t>Y</w:t>
+      </w:r>
+      <w:r>
+        <w:t>ou need to pull 4 socks.  Say on the first 3 pulls you get one black, one brown, and one white.  Your next pick will have to be one of the 3 colors, giving you one matching pair of socks.</w:t>
+      </w:r>
+    </w:p>
+    <w:p/>
+    <w:p>
+      <w:r>
+        <w:t xml:space="preserve">B.  </w:t>
+      </w:r>
+      <w:r>
+        <w:rPr>
+          <w:b/>
+        </w:rPr>
+        <w:t>At least one matching pair of each color:</w:t>
+      </w:r>
+      <w:r>
+        <w:t xml:space="preserve"> </w:t>
+      </w:r>
+      <w:r>
+        <w:t>You would need to pull 12 socks.  Since it takes 4 socks to have one matching colored pair, you would have to pull 12 in order to guarantee 3 pairs of each color.</w:t>
       </w:r>
       <w:bookmarkStart w:id="0" w:name="_GoBack"/>
       <w:bookmarkEnd w:id="0"/>

</xml_diff>

<commit_message>
Found problem, and what we need to do to see what finger girl will land on.
</commit_message>
<xml_diff>
--- a/ProblemSolving/Murphy_Connor_ProblemSolving.docx
+++ b/ProblemSolving/Murphy_Connor_ProblemSolving.docx
@@ -155,7 +155,56 @@
         <w:t xml:space="preserve"> </w:t>
       </w:r>
       <w:r>
-        <w:t>You would need to pull 12 socks.  Since it takes 4 socks to have one matching colored pair, you would have to pull 12 in order to guarantee 3 pairs of each color.</w:t>
+        <w:t>You would need to pull</w:t>
+      </w:r>
+      <w:r>
+        <w:t xml:space="preserve"> at least</w:t>
+      </w:r>
+      <w:r>
+        <w:t xml:space="preserve"> 12 socks.  Since it takes 4 socks to have one matching colored pair, you would have to pull 12 in order to guarantee 3 pairs of each color.</w:t>
+      </w:r>
+    </w:p>
+    <w:p/>
+    <w:p/>
+    <w:p>
+      <w:pPr>
+        <w:rPr>
+          <w:sz w:val="32"/>
+          <w:szCs w:val="32"/>
+        </w:rPr>
+      </w:pPr>
+      <w:r>
+        <w:rPr>
+          <w:sz w:val="32"/>
+          <w:szCs w:val="32"/>
+        </w:rPr>
+        <w:t>Predicting Fingers</w:t>
+      </w:r>
+    </w:p>
+    <w:p>
+      <w:pPr>
+        <w:rPr>
+          <w:sz w:val="32"/>
+          <w:szCs w:val="32"/>
+        </w:rPr>
+      </w:pPr>
+    </w:p>
+    <w:p>
+      <w:r>
+        <w:t>Problem</w:t>
+      </w:r>
+      <w:r>
+        <w:t>:</w:t>
+      </w:r>
+      <w:r>
+        <w:t xml:space="preserve">  What finger will the girl land on if she counts from 1 to 10.</w:t>
+      </w:r>
+    </w:p>
+    <w:p/>
+    <w:p>
+      <w:r>
+        <w:lastRenderedPageBreak/>
+        <w:t>Thumb is 1, first finger 2, middle finger 3, ring finger 4 and pinky 5.  Then reverse, the numbers going backwards.</w:t>
       </w:r>
       <w:bookmarkStart w:id="0" w:name="_GoBack"/>
       <w:bookmarkEnd w:id="0"/>

</xml_diff>

<commit_message>
If she counts from finger 1 to 10.
</commit_message>
<xml_diff>
--- a/ProblemSolving/Murphy_Connor_ProblemSolving.docx
+++ b/ProblemSolving/Murphy_Connor_ProblemSolving.docx
@@ -206,6 +206,31 @@
         <w:lastRenderedPageBreak/>
         <w:t>Thumb is 1, first finger 2, middle finger 3, ring finger 4 and pinky 5.  Then reverse, the numbers going backwards.</w:t>
       </w:r>
+    </w:p>
+    <w:p/>
+    <w:p>
+      <w:pPr>
+        <w:pStyle w:val="ListParagraph"/>
+        <w:numPr>
+          <w:ilvl w:val="0"/>
+          <w:numId w:val="1"/>
+        </w:numPr>
+      </w:pPr>
+      <w:r>
+        <w:t xml:space="preserve">If she counts from 1 to 10 = </w:t>
+      </w:r>
+      <w:r>
+        <w:t>stop on first finger – finger 2</w:t>
+      </w:r>
+    </w:p>
+    <w:p>
+      <w:pPr>
+        <w:pStyle w:val="ListParagraph"/>
+        <w:numPr>
+          <w:ilvl w:val="0"/>
+          <w:numId w:val="1"/>
+        </w:numPr>
+      </w:pPr>
       <w:bookmarkStart w:id="0" w:name="_GoBack"/>
       <w:bookmarkEnd w:id="0"/>
     </w:p>
@@ -218,6 +243,103 @@
     </w:sectPr>
   </w:body>
 </w:document>
+</file>
+
+<file path=word/numbering.xml><?xml version="1.0" encoding="utf-8"?>
+<w:numbering xmlns:wpc="http://schemas.microsoft.com/office/word/2010/wordprocessingCanvas" xmlns:mo="http://schemas.microsoft.com/office/mac/office/2008/main" xmlns:mc="http://schemas.openxmlformats.org/markup-compatibility/2006" xmlns:mv="urn:schemas-microsoft-com:mac:vml" xmlns:o="urn:schemas-microsoft-com:office:office" xmlns:r="http://schemas.openxmlformats.org/officeDocument/2006/relationships" xmlns:m="http://schemas.openxmlformats.org/officeDocument/2006/math" xmlns:v="urn:schemas-microsoft-com:vml" xmlns:wp14="http://schemas.microsoft.com/office/word/2010/wordprocessingDrawing" xmlns:wp="http://schemas.openxmlformats.org/drawingml/2006/wordprocessingDrawing" xmlns:w10="urn:schemas-microsoft-com:office:word" xmlns:w="http://schemas.openxmlformats.org/wordprocessingml/2006/main" xmlns:w14="http://schemas.microsoft.com/office/word/2010/wordml" xmlns:wpg="http://schemas.microsoft.com/office/word/2010/wordprocessingGroup" xmlns:wpi="http://schemas.microsoft.com/office/word/2010/wordprocessingInk" xmlns:wne="http://schemas.microsoft.com/office/word/2006/wordml" xmlns:wps="http://schemas.microsoft.com/office/word/2010/wordprocessingShape" mc:Ignorable="w14 wp14">
+  <w:abstractNum w:abstractNumId="0">
+    <w:nsid w:val="458C61F6"/>
+    <w:multiLevelType w:val="hybridMultilevel"/>
+    <w:tmpl w:val="D0BEBA70"/>
+    <w:lvl w:ilvl="0" w:tplc="04090015">
+      <w:start w:val="1"/>
+      <w:numFmt w:val="upperLetter"/>
+      <w:lvlText w:val="%1."/>
+      <w:lvlJc w:val="left"/>
+      <w:pPr>
+        <w:ind w:left="720" w:hanging="360"/>
+      </w:pPr>
+      <w:rPr>
+        <w:rFonts w:hint="default"/>
+      </w:rPr>
+    </w:lvl>
+    <w:lvl w:ilvl="1" w:tplc="04090019" w:tentative="1">
+      <w:start w:val="1"/>
+      <w:numFmt w:val="lowerLetter"/>
+      <w:lvlText w:val="%2."/>
+      <w:lvlJc w:val="left"/>
+      <w:pPr>
+        <w:ind w:left="1440" w:hanging="360"/>
+      </w:pPr>
+    </w:lvl>
+    <w:lvl w:ilvl="2" w:tplc="0409001B" w:tentative="1">
+      <w:start w:val="1"/>
+      <w:numFmt w:val="lowerRoman"/>
+      <w:lvlText w:val="%3."/>
+      <w:lvlJc w:val="right"/>
+      <w:pPr>
+        <w:ind w:left="2160" w:hanging="180"/>
+      </w:pPr>
+    </w:lvl>
+    <w:lvl w:ilvl="3" w:tplc="0409000F" w:tentative="1">
+      <w:start w:val="1"/>
+      <w:numFmt w:val="decimal"/>
+      <w:lvlText w:val="%4."/>
+      <w:lvlJc w:val="left"/>
+      <w:pPr>
+        <w:ind w:left="2880" w:hanging="360"/>
+      </w:pPr>
+    </w:lvl>
+    <w:lvl w:ilvl="4" w:tplc="04090019" w:tentative="1">
+      <w:start w:val="1"/>
+      <w:numFmt w:val="lowerLetter"/>
+      <w:lvlText w:val="%5."/>
+      <w:lvlJc w:val="left"/>
+      <w:pPr>
+        <w:ind w:left="3600" w:hanging="360"/>
+      </w:pPr>
+    </w:lvl>
+    <w:lvl w:ilvl="5" w:tplc="0409001B" w:tentative="1">
+      <w:start w:val="1"/>
+      <w:numFmt w:val="lowerRoman"/>
+      <w:lvlText w:val="%6."/>
+      <w:lvlJc w:val="right"/>
+      <w:pPr>
+        <w:ind w:left="4320" w:hanging="180"/>
+      </w:pPr>
+    </w:lvl>
+    <w:lvl w:ilvl="6" w:tplc="0409000F" w:tentative="1">
+      <w:start w:val="1"/>
+      <w:numFmt w:val="decimal"/>
+      <w:lvlText w:val="%7."/>
+      <w:lvlJc w:val="left"/>
+      <w:pPr>
+        <w:ind w:left="5040" w:hanging="360"/>
+      </w:pPr>
+    </w:lvl>
+    <w:lvl w:ilvl="7" w:tplc="04090019" w:tentative="1">
+      <w:start w:val="1"/>
+      <w:numFmt w:val="lowerLetter"/>
+      <w:lvlText w:val="%8."/>
+      <w:lvlJc w:val="left"/>
+      <w:pPr>
+        <w:ind w:left="5760" w:hanging="360"/>
+      </w:pPr>
+    </w:lvl>
+    <w:lvl w:ilvl="8" w:tplc="0409001B" w:tentative="1">
+      <w:start w:val="1"/>
+      <w:numFmt w:val="lowerRoman"/>
+      <w:lvlText w:val="%9."/>
+      <w:lvlJc w:val="right"/>
+      <w:pPr>
+        <w:ind w:left="6480" w:hanging="180"/>
+      </w:pPr>
+    </w:lvl>
+  </w:abstractNum>
+  <w:num w:numId="1">
+    <w:abstractNumId w:val="0"/>
+  </w:num>
+</w:numbering>
 </file>
 
 <file path=word/styles.xml><?xml version="1.0" encoding="utf-8"?>
@@ -402,6 +524,17 @@
     <w:uiPriority w:val="99"/>
     <w:semiHidden/>
     <w:unhideWhenUsed/>
+  </w:style>
+  <w:style w:type="paragraph" w:styleId="ListParagraph">
+    <w:name w:val="List Paragraph"/>
+    <w:basedOn w:val="Normal"/>
+    <w:uiPriority w:val="34"/>
+    <w:qFormat/>
+    <w:rsid w:val="00D6399D"/>
+    <w:pPr>
+      <w:ind w:left="720"/>
+      <w:contextualSpacing/>
+    </w:pPr>
   </w:style>
 </w:styles>
 </file>
@@ -588,6 +721,17 @@
     <w:uiPriority w:val="99"/>
     <w:semiHidden/>
     <w:unhideWhenUsed/>
+  </w:style>
+  <w:style w:type="paragraph" w:styleId="ListParagraph">
+    <w:name w:val="List Paragraph"/>
+    <w:basedOn w:val="Normal"/>
+    <w:uiPriority w:val="34"/>
+    <w:qFormat/>
+    <w:rsid w:val="00D6399D"/>
+    <w:pPr>
+      <w:ind w:left="720"/>
+      <w:contextualSpacing/>
+    </w:pPr>
   </w:style>
 </w:styles>
 </file>

</xml_diff>

<commit_message>
Couting from 1 to 100 she will land on ring finger.
</commit_message>
<xml_diff>
--- a/ProblemSolving/Murphy_Connor_ProblemSolving.docx
+++ b/ProblemSolving/Murphy_Connor_ProblemSolving.docx
@@ -197,8 +197,13 @@
         <w:t>:</w:t>
       </w:r>
       <w:r>
-        <w:t xml:space="preserve">  What finger will the girl land on if she counts from 1 to 10.</w:t>
-      </w:r>
+        <w:t xml:space="preserve">  What finger will the girl land on if she counts from 1 to </w:t>
+      </w:r>
+      <w:proofErr w:type="gramStart"/>
+      <w:r>
+        <w:t>10.</w:t>
+      </w:r>
+      <w:proofErr w:type="gramEnd"/>
     </w:p>
     <w:p/>
     <w:p>
@@ -230,6 +235,14 @@
           <w:ilvl w:val="0"/>
           <w:numId w:val="1"/>
         </w:numPr>
+      </w:pPr>
+      <w:r>
+        <w:t>If she counts from 1 to 100 = stop on ringer finger – finger 4</w:t>
+      </w:r>
+    </w:p>
+    <w:p>
+      <w:pPr>
+        <w:ind w:left="360"/>
       </w:pPr>
       <w:bookmarkStart w:id="0" w:name="_GoBack"/>
       <w:bookmarkEnd w:id="0"/>

</xml_diff>

<commit_message>
If she counts to 1000, she will land on her ring finger again
</commit_message>
<xml_diff>
--- a/ProblemSolving/Murphy_Connor_ProblemSolving.docx
+++ b/ProblemSolving/Murphy_Connor_ProblemSolving.docx
@@ -197,13 +197,8 @@
         <w:t>:</w:t>
       </w:r>
       <w:r>
-        <w:t xml:space="preserve">  What finger will the girl land on if she counts from 1 to </w:t>
-      </w:r>
-      <w:proofErr w:type="gramStart"/>
-      <w:r>
-        <w:t>10.</w:t>
-      </w:r>
-      <w:proofErr w:type="gramEnd"/>
+        <w:t xml:space="preserve">  What finger will the girl land on if she counts from 1 to 10.</w:t>
+      </w:r>
     </w:p>
     <w:p/>
     <w:p>
@@ -237,13 +232,25 @@
         </w:numPr>
       </w:pPr>
       <w:r>
-        <w:t>If she counts from 1 to 100 = stop on ringer finger – finger 4</w:t>
+        <w:t>If she count</w:t>
+      </w:r>
+      <w:r>
+        <w:t>s from 1 to 100 = stop on ring</w:t>
+      </w:r>
+      <w:r>
+        <w:t xml:space="preserve"> finger – finger 4</w:t>
       </w:r>
     </w:p>
     <w:p>
       <w:pPr>
         <w:ind w:left="360"/>
       </w:pPr>
+      <w:r>
+        <w:t xml:space="preserve">C.   If she counts from 1 to 100 = stop on </w:t>
+      </w:r>
+      <w:r>
+        <w:t>ring finger again.</w:t>
+      </w:r>
       <w:bookmarkStart w:id="0" w:name="_GoBack"/>
       <w:bookmarkEnd w:id="0"/>
     </w:p>

</xml_diff>

<commit_message>
How to figure out where you will be counting to 100 without actually counting.
</commit_message>
<xml_diff>
--- a/ProblemSolving/Murphy_Connor_ProblemSolving.docx
+++ b/ProblemSolving/Murphy_Connor_ProblemSolving.docx
@@ -197,8 +197,13 @@
         <w:t>:</w:t>
       </w:r>
       <w:r>
-        <w:t xml:space="preserve">  What finger will the girl land on if she counts from 1 to 10.</w:t>
-      </w:r>
+        <w:t xml:space="preserve">  What finger will the girl land on if she counts from 1 to </w:t>
+      </w:r>
+      <w:proofErr w:type="gramStart"/>
+      <w:r>
+        <w:t>10.</w:t>
+      </w:r>
+      <w:proofErr w:type="gramEnd"/>
     </w:p>
     <w:p/>
     <w:p>
@@ -243,13 +248,26 @@
     </w:p>
     <w:p>
       <w:pPr>
-        <w:ind w:left="360"/>
-      </w:pPr>
-      <w:r>
-        <w:t xml:space="preserve">C.   If she counts from 1 to 100 = stop on </w:t>
+        <w:pStyle w:val="ListParagraph"/>
+        <w:numPr>
+          <w:ilvl w:val="0"/>
+          <w:numId w:val="1"/>
+        </w:numPr>
+      </w:pPr>
+      <w:r>
+        <w:t xml:space="preserve">If she counts from 1 to 100 = stop on </w:t>
       </w:r>
       <w:r>
         <w:t>ring finger again.</w:t>
+      </w:r>
+    </w:p>
+    <w:p/>
+    <w:p/>
+    <w:p/>
+    <w:p/>
+    <w:p>
+      <w:r>
+        <w:t>Why? Counting from to 10 lands on first finger.  In order to figure out what she would land on from 1 to 100, you have to multiply 10 x 10 = 100.  Count ten fingers more from where you left on 10 and you will land where you should be for 100 instead of actually counting it all out.</w:t>
       </w:r>
       <w:bookmarkStart w:id="0" w:name="_GoBack"/>
       <w:bookmarkEnd w:id="0"/>

</xml_diff>

<commit_message>
How to get to 1000 without actually counting.
</commit_message>
<xml_diff>
--- a/ProblemSolving/Murphy_Connor_ProblemSolving.docx
+++ b/ProblemSolving/Murphy_Connor_ProblemSolving.docx
@@ -197,13 +197,8 @@
         <w:t>:</w:t>
       </w:r>
       <w:r>
-        <w:t xml:space="preserve">  What finger will the girl land on if she counts from 1 to </w:t>
-      </w:r>
-      <w:proofErr w:type="gramStart"/>
-      <w:r>
-        <w:t>10.</w:t>
-      </w:r>
-      <w:proofErr w:type="gramEnd"/>
+        <w:t xml:space="preserve">  What finger will the girl land on if she counts from 1 to 10.</w:t>
+      </w:r>
     </w:p>
     <w:p/>
     <w:p>
@@ -268,6 +263,18 @@
     <w:p>
       <w:r>
         <w:t>Why? Counting from to 10 lands on first finger.  In order to figure out what she would land on from 1 to 100, you have to multiply 10 x 10 = 100.  Count ten fingers more from where you left on 10 and you will land where you should be for 100 instead of actually counting it all out.</w:t>
+      </w:r>
+    </w:p>
+    <w:p/>
+    <w:p>
+      <w:r>
+        <w:rPr>
+          <w:b/>
+        </w:rPr>
+        <w:t>How to get to 1000 without actually counting</w:t>
+      </w:r>
+      <w:r>
+        <w:t>: If you land on your ring finger on number 100, you just multiply 100 x 10=1000.  Just count ten fingers more and you will land where you should be if you were to actually count to 1000.</w:t>
       </w:r>
       <w:bookmarkStart w:id="0" w:name="_GoBack"/>
       <w:bookmarkEnd w:id="0"/>

</xml_diff>

<commit_message>
Fixed problem for predicting fingers.
</commit_message>
<xml_diff>
--- a/ProblemSolving/Murphy_Connor_ProblemSolving.docx
+++ b/ProblemSolving/Murphy_Connor_ProblemSolving.docx
@@ -199,6 +199,11 @@
       <w:r>
         <w:t xml:space="preserve">  What finger will the girl land on if she counts from 1 to 10.</w:t>
       </w:r>
+      <w:r>
+        <w:t xml:space="preserve"> Then 1 to 100? 1 to 1000?</w:t>
+      </w:r>
+      <w:bookmarkStart w:id="0" w:name="_GoBack"/>
+      <w:bookmarkEnd w:id="0"/>
     </w:p>
     <w:p/>
     <w:p>
@@ -276,8 +281,6 @@
       <w:r>
         <w:t>: If you land on your ring finger on number 100, you just multiply 100 x 10=1000.  Just count ten fingers more and you will land where you should be if you were to actually count to 1000.</w:t>
       </w:r>
-      <w:bookmarkStart w:id="0" w:name="_GoBack"/>
-      <w:bookmarkEnd w:id="0"/>
     </w:p>
     <w:p/>
     <w:sectPr>

</xml_diff>

<commit_message>
Added possible solutions to cat, parrot and bag of seed.
</commit_message>
<xml_diff>
--- a/ProblemSolving/Murphy_Connor_ProblemSolving.docx
+++ b/ProblemSolving/Murphy_Connor_ProblemSolving.docx
@@ -48,6 +48,9 @@
       <w:r>
         <w:t>: Can’t leave the cat and parrot together, cat will eat the parrot. If you leave the parrot and bag of seed, it will eat the seed.</w:t>
       </w:r>
+      <w:r>
+        <w:t xml:space="preserve">  How can we get everything across the river safely?</w:t>
+      </w:r>
     </w:p>
     <w:p/>
     <w:p>
@@ -60,6 +63,23 @@
       <w:r>
         <w:t>: Going to have to take multiple trips with the boat driver.</w:t>
       </w:r>
+    </w:p>
+    <w:p/>
+    <w:p>
+      <w:pPr>
+        <w:pStyle w:val="ListParagraph"/>
+        <w:numPr>
+          <w:ilvl w:val="0"/>
+          <w:numId w:val="2"/>
+        </w:numPr>
+      </w:pPr>
+      <w:r>
+        <w:t>Can’t leave cat and parrot, or parrot and seed.  Have to take parrot first so its only cat and seed.</w:t>
+      </w:r>
+    </w:p>
+    <w:p>
+      <w:bookmarkStart w:id="0" w:name="_GoBack"/>
+      <w:bookmarkEnd w:id="0"/>
     </w:p>
     <w:p/>
     <w:p>
@@ -197,18 +217,25 @@
         <w:t>:</w:t>
       </w:r>
       <w:r>
-        <w:t xml:space="preserve">  What finger will the girl land on if she counts from 1 to 10.</w:t>
-      </w:r>
-      <w:r>
-        <w:t xml:space="preserve"> Then 1 to 100? 1 to 1000?</w:t>
-      </w:r>
-      <w:bookmarkStart w:id="0" w:name="_GoBack"/>
-      <w:bookmarkEnd w:id="0"/>
-    </w:p>
-    <w:p/>
-    <w:p>
-      <w:r>
-        <w:lastRenderedPageBreak/>
+        <w:t xml:space="preserve">  What finger will the girl land on if she counts from 1 to </w:t>
+      </w:r>
+      <w:proofErr w:type="gramStart"/>
+      <w:r>
+        <w:t>10.</w:t>
+      </w:r>
+      <w:proofErr w:type="gramEnd"/>
+      <w:r>
+        <w:t xml:space="preserve"> Then 1 to 100? </w:t>
+      </w:r>
+      <w:proofErr w:type="gramStart"/>
+      <w:r>
+        <w:t>1 to 1000?</w:t>
+      </w:r>
+      <w:proofErr w:type="gramEnd"/>
+    </w:p>
+    <w:p/>
+    <w:p>
+      <w:r>
         <w:t>Thumb is 1, first finger 2, middle finger 3, ring finger 4 and pinky 5.  Then reverse, the numbers going backwards.</w:t>
       </w:r>
     </w:p>
@@ -296,6 +323,119 @@
 <file path=word/numbering.xml><?xml version="1.0" encoding="utf-8"?>
 <w:numbering xmlns:wpc="http://schemas.microsoft.com/office/word/2010/wordprocessingCanvas" xmlns:mo="http://schemas.microsoft.com/office/mac/office/2008/main" xmlns:mc="http://schemas.openxmlformats.org/markup-compatibility/2006" xmlns:mv="urn:schemas-microsoft-com:mac:vml" xmlns:o="urn:schemas-microsoft-com:office:office" xmlns:r="http://schemas.openxmlformats.org/officeDocument/2006/relationships" xmlns:m="http://schemas.openxmlformats.org/officeDocument/2006/math" xmlns:v="urn:schemas-microsoft-com:vml" xmlns:wp14="http://schemas.microsoft.com/office/word/2010/wordprocessingDrawing" xmlns:wp="http://schemas.openxmlformats.org/drawingml/2006/wordprocessingDrawing" xmlns:w10="urn:schemas-microsoft-com:office:word" xmlns:w="http://schemas.openxmlformats.org/wordprocessingml/2006/main" xmlns:w14="http://schemas.microsoft.com/office/word/2010/wordml" xmlns:wpg="http://schemas.microsoft.com/office/word/2010/wordprocessingGroup" xmlns:wpi="http://schemas.microsoft.com/office/word/2010/wordprocessingInk" xmlns:wne="http://schemas.microsoft.com/office/word/2006/wordml" xmlns:wps="http://schemas.microsoft.com/office/word/2010/wordprocessingShape" mc:Ignorable="w14 wp14">
   <w:abstractNum w:abstractNumId="0">
+    <w:nsid w:val="03DB17E9"/>
+    <w:multiLevelType w:val="hybridMultilevel"/>
+    <w:tmpl w:val="874CF47C"/>
+    <w:lvl w:ilvl="0" w:tplc="C8866582">
+      <w:start w:val="3"/>
+      <w:numFmt w:val="bullet"/>
+      <w:lvlText w:val="-"/>
+      <w:lvlJc w:val="left"/>
+      <w:pPr>
+        <w:ind w:left="580" w:hanging="360"/>
+      </w:pPr>
+      <w:rPr>
+        <w:rFonts w:ascii="Cambria" w:eastAsiaTheme="minorEastAsia" w:hAnsi="Cambria" w:cstheme="minorBidi" w:hint="default"/>
+      </w:rPr>
+    </w:lvl>
+    <w:lvl w:ilvl="1" w:tplc="04090003" w:tentative="1">
+      <w:start w:val="1"/>
+      <w:numFmt w:val="bullet"/>
+      <w:lvlText w:val="o"/>
+      <w:lvlJc w:val="left"/>
+      <w:pPr>
+        <w:ind w:left="1300" w:hanging="360"/>
+      </w:pPr>
+      <w:rPr>
+        <w:rFonts w:ascii="Courier New" w:hAnsi="Courier New" w:hint="default"/>
+      </w:rPr>
+    </w:lvl>
+    <w:lvl w:ilvl="2" w:tplc="04090005" w:tentative="1">
+      <w:start w:val="1"/>
+      <w:numFmt w:val="bullet"/>
+      <w:lvlText w:val=""/>
+      <w:lvlJc w:val="left"/>
+      <w:pPr>
+        <w:ind w:left="2020" w:hanging="360"/>
+      </w:pPr>
+      <w:rPr>
+        <w:rFonts w:ascii="Wingdings" w:hAnsi="Wingdings" w:hint="default"/>
+      </w:rPr>
+    </w:lvl>
+    <w:lvl w:ilvl="3" w:tplc="04090001" w:tentative="1">
+      <w:start w:val="1"/>
+      <w:numFmt w:val="bullet"/>
+      <w:lvlText w:val=""/>
+      <w:lvlJc w:val="left"/>
+      <w:pPr>
+        <w:ind w:left="2740" w:hanging="360"/>
+      </w:pPr>
+      <w:rPr>
+        <w:rFonts w:ascii="Symbol" w:hAnsi="Symbol" w:hint="default"/>
+      </w:rPr>
+    </w:lvl>
+    <w:lvl w:ilvl="4" w:tplc="04090003" w:tentative="1">
+      <w:start w:val="1"/>
+      <w:numFmt w:val="bullet"/>
+      <w:lvlText w:val="o"/>
+      <w:lvlJc w:val="left"/>
+      <w:pPr>
+        <w:ind w:left="3460" w:hanging="360"/>
+      </w:pPr>
+      <w:rPr>
+        <w:rFonts w:ascii="Courier New" w:hAnsi="Courier New" w:hint="default"/>
+      </w:rPr>
+    </w:lvl>
+    <w:lvl w:ilvl="5" w:tplc="04090005" w:tentative="1">
+      <w:start w:val="1"/>
+      <w:numFmt w:val="bullet"/>
+      <w:lvlText w:val=""/>
+      <w:lvlJc w:val="left"/>
+      <w:pPr>
+        <w:ind w:left="4180" w:hanging="360"/>
+      </w:pPr>
+      <w:rPr>
+        <w:rFonts w:ascii="Wingdings" w:hAnsi="Wingdings" w:hint="default"/>
+      </w:rPr>
+    </w:lvl>
+    <w:lvl w:ilvl="6" w:tplc="04090001" w:tentative="1">
+      <w:start w:val="1"/>
+      <w:numFmt w:val="bullet"/>
+      <w:lvlText w:val=""/>
+      <w:lvlJc w:val="left"/>
+      <w:pPr>
+        <w:ind w:left="4900" w:hanging="360"/>
+      </w:pPr>
+      <w:rPr>
+        <w:rFonts w:ascii="Symbol" w:hAnsi="Symbol" w:hint="default"/>
+      </w:rPr>
+    </w:lvl>
+    <w:lvl w:ilvl="7" w:tplc="04090003" w:tentative="1">
+      <w:start w:val="1"/>
+      <w:numFmt w:val="bullet"/>
+      <w:lvlText w:val="o"/>
+      <w:lvlJc w:val="left"/>
+      <w:pPr>
+        <w:ind w:left="5620" w:hanging="360"/>
+      </w:pPr>
+      <w:rPr>
+        <w:rFonts w:ascii="Courier New" w:hAnsi="Courier New" w:hint="default"/>
+      </w:rPr>
+    </w:lvl>
+    <w:lvl w:ilvl="8" w:tplc="04090005" w:tentative="1">
+      <w:start w:val="1"/>
+      <w:numFmt w:val="bullet"/>
+      <w:lvlText w:val=""/>
+      <w:lvlJc w:val="left"/>
+      <w:pPr>
+        <w:ind w:left="6340" w:hanging="360"/>
+      </w:pPr>
+      <w:rPr>
+        <w:rFonts w:ascii="Wingdings" w:hAnsi="Wingdings" w:hint="default"/>
+      </w:rPr>
+    </w:lvl>
+  </w:abstractNum>
+  <w:abstractNum w:abstractNumId="1">
     <w:nsid w:val="458C61F6"/>
     <w:multiLevelType w:val="hybridMultilevel"/>
     <w:tmpl w:val="D0BEBA70"/>
@@ -385,6 +525,9 @@
     </w:lvl>
   </w:abstractNum>
   <w:num w:numId="1">
+    <w:abstractNumId w:val="1"/>
+  </w:num>
+  <w:num w:numId="2">
     <w:abstractNumId w:val="0"/>
   </w:num>
 </w:numbering>

</xml_diff>

<commit_message>
Parrot is always a variable, have to keep transfering parrot.
</commit_message>
<xml_diff>
--- a/ProblemSolving/Murphy_Connor_ProblemSolving.docx
+++ b/ProblemSolving/Murphy_Connor_ProblemSolving.docx
@@ -78,13 +78,30 @@
       </w:r>
     </w:p>
     <w:p>
+      <w:pPr>
+        <w:pStyle w:val="ListParagraph"/>
+        <w:numPr>
+          <w:ilvl w:val="0"/>
+          <w:numId w:val="2"/>
+        </w:numPr>
+      </w:pPr>
+      <w:r>
+        <w:t>Have to bring parrot over, and then bring it back.  Parrot is always a variable.</w:t>
+      </w:r>
       <w:bookmarkStart w:id="0" w:name="_GoBack"/>
       <w:bookmarkEnd w:id="0"/>
     </w:p>
     <w:p/>
-    <w:p>
-      <w:r>
-        <w:t xml:space="preserve">First solution: </w:t>
+    <w:p/>
+    <w:p>
+      <w:r>
+        <w:rPr>
+          <w:b/>
+        </w:rPr>
+        <w:t>First solution</w:t>
+      </w:r>
+      <w:r>
+        <w:t xml:space="preserve">: </w:t>
       </w:r>
       <w:r>
         <w:t>Leave the cat and bag of seed.  Cant leave the parrot and seed, or cat and parrot.</w:t>
@@ -198,6 +215,7 @@
           <w:sz w:val="32"/>
           <w:szCs w:val="32"/>
         </w:rPr>
+        <w:lastRenderedPageBreak/>
         <w:t>Predicting Fingers</w:t>
       </w:r>
     </w:p>
@@ -217,21 +235,11 @@
         <w:t>:</w:t>
       </w:r>
       <w:r>
-        <w:t xml:space="preserve">  What finger will the girl land on if she counts from 1 to </w:t>
-      </w:r>
-      <w:proofErr w:type="gramStart"/>
-      <w:r>
-        <w:t>10.</w:t>
-      </w:r>
-      <w:proofErr w:type="gramEnd"/>
-      <w:r>
-        <w:t xml:space="preserve"> Then 1 to 100? </w:t>
-      </w:r>
-      <w:proofErr w:type="gramStart"/>
-      <w:r>
-        <w:t>1 to 1000?</w:t>
-      </w:r>
-      <w:proofErr w:type="gramEnd"/>
+        <w:t xml:space="preserve">  What finger will the girl land on if she counts from 1 to 10.</w:t>
+      </w:r>
+      <w:r>
+        <w:t xml:space="preserve"> Then 1 to 100? 1 to 1000?</w:t>
+      </w:r>
     </w:p>
     <w:p/>
     <w:p>

</xml_diff>

<commit_message>
How I figured out how to solve the cat, parrot, and bag of seed problem.
</commit_message>
<xml_diff>
--- a/ProblemSolving/Murphy_Connor_ProblemSolving.docx
+++ b/ProblemSolving/Murphy_Connor_ProblemSolving.docx
@@ -88,45 +88,51 @@
       <w:r>
         <w:t>Have to bring parrot over, and then bring it back.  Parrot is always a variable.</w:t>
       </w:r>
+    </w:p>
+    <w:p/>
+    <w:p/>
+    <w:p>
+      <w:r>
+        <w:rPr>
+          <w:b/>
+        </w:rPr>
+        <w:t>First solution</w:t>
+      </w:r>
+      <w:r>
+        <w:t xml:space="preserve">: </w:t>
+      </w:r>
+      <w:r>
+        <w:t>Leave the cat and bag of seed.  Cant leave the parrot and seed, or cat and parrot.</w:t>
+      </w:r>
+    </w:p>
+    <w:p/>
+    <w:p>
+      <w:r>
+        <w:rPr>
+          <w:b/>
+        </w:rPr>
+        <w:t>First</w:t>
+      </w:r>
+      <w:r>
+        <w:t xml:space="preserve">, take the parrot over and leave it on the side.  Go back and get the cat.  Bring it to the other side and bring the parrot back with you.  </w:t>
+      </w:r>
+      <w:r>
+        <w:t>Leave the parrot, and bring the bag of seed to the other side and leave it with the cat.  Go back and pick up the parrot.</w:t>
+      </w:r>
+      <w:r>
+        <w:t xml:space="preserve"> </w:t>
+      </w:r>
+    </w:p>
+    <w:p/>
+    <w:p/>
+    <w:p>
+      <w:r>
+        <w:t>It took me a minute to figure out he has to take multiple trips, and then I also realized that the parrot was key in this.</w:t>
+      </w:r>
       <w:bookmarkStart w:id="0" w:name="_GoBack"/>
       <w:bookmarkEnd w:id="0"/>
     </w:p>
     <w:p/>
-    <w:p/>
-    <w:p>
-      <w:r>
-        <w:rPr>
-          <w:b/>
-        </w:rPr>
-        <w:t>First solution</w:t>
-      </w:r>
-      <w:r>
-        <w:t xml:space="preserve">: </w:t>
-      </w:r>
-      <w:r>
-        <w:t>Leave the cat and bag of seed.  Cant leave the parrot and seed, or cat and parrot.</w:t>
-      </w:r>
-    </w:p>
-    <w:p/>
-    <w:p>
-      <w:r>
-        <w:rPr>
-          <w:b/>
-        </w:rPr>
-        <w:t>First</w:t>
-      </w:r>
-      <w:r>
-        <w:t xml:space="preserve">, take the parrot over and leave it on the side.  Go back and get the cat.  Bring it to the other side and bring the parrot back with you.  </w:t>
-      </w:r>
-      <w:r>
-        <w:t>Leave the parrot, and bring the bag of seed to the other side and leave it with the cat.  Go back and pick up the parrot.</w:t>
-      </w:r>
-      <w:r>
-        <w:t xml:space="preserve"> </w:t>
-      </w:r>
-    </w:p>
-    <w:p/>
-    <w:p/>
     <w:p>
       <w:r>
         <w:rPr>
@@ -180,6 +186,7 @@
     <w:p/>
     <w:p>
       <w:r>
+        <w:lastRenderedPageBreak/>
         <w:t xml:space="preserve">B.  </w:t>
       </w:r>
       <w:r>
@@ -215,7 +222,6 @@
           <w:sz w:val="32"/>
           <w:szCs w:val="32"/>
         </w:rPr>
-        <w:lastRenderedPageBreak/>
         <w:t>Predicting Fingers</w:t>
       </w:r>
     </w:p>

</xml_diff>

<commit_message>
Added constraints for socks in the dark.
</commit_message>
<xml_diff>
--- a/ProblemSolving/Murphy_Connor_ProblemSolving.docx
+++ b/ProblemSolving/Murphy_Connor_ProblemSolving.docx
@@ -129,8 +129,6 @@
       <w:r>
         <w:t>It took me a minute to figure out he has to take multiple trips, and then I also realized that the parrot was key in this.</w:t>
       </w:r>
-      <w:bookmarkStart w:id="0" w:name="_GoBack"/>
-      <w:bookmarkEnd w:id="0"/>
     </w:p>
     <w:p/>
     <w:p>
@@ -161,12 +159,13 @@
     <w:p/>
     <w:p/>
     <w:p>
-      <w:r>
-        <w:rPr>
-          <w:b/>
-        </w:rPr>
-        <w:t xml:space="preserve">A.  </w:t>
-      </w:r>
+      <w:pPr>
+        <w:pStyle w:val="ListParagraph"/>
+        <w:numPr>
+          <w:ilvl w:val="0"/>
+          <w:numId w:val="3"/>
+        </w:numPr>
+      </w:pPr>
       <w:r>
         <w:rPr>
           <w:b/>
@@ -184,9 +183,18 @@
       </w:r>
     </w:p>
     <w:p/>
+    <w:p/>
     <w:p>
       <w:r>
         <w:lastRenderedPageBreak/>
+        <w:t>Constraints: Need to figure out how to get one matching pair, and also one matching pair of each color.  Potentially you could get one pair of each color in 6 picks, but you still might not.  If you grab 12, you have a higher chance and will get 3 pairs of the same color.</w:t>
+      </w:r>
+      <w:bookmarkStart w:id="0" w:name="_GoBack"/>
+      <w:bookmarkEnd w:id="0"/>
+    </w:p>
+    <w:p/>
+    <w:p>
+      <w:r>
         <w:t xml:space="preserve">B.  </w:t>
       </w:r>
       <w:r>
@@ -450,6 +458,96 @@
     </w:lvl>
   </w:abstractNum>
   <w:abstractNum w:abstractNumId="1">
+    <w:nsid w:val="0BE639B6"/>
+    <w:multiLevelType w:val="hybridMultilevel"/>
+    <w:tmpl w:val="887A5BB4"/>
+    <w:lvl w:ilvl="0" w:tplc="2BA01E8E">
+      <w:start w:val="1"/>
+      <w:numFmt w:val="upperLetter"/>
+      <w:lvlText w:val="%1."/>
+      <w:lvlJc w:val="left"/>
+      <w:pPr>
+        <w:ind w:left="720" w:hanging="360"/>
+      </w:pPr>
+      <w:rPr>
+        <w:rFonts w:hint="default"/>
+        <w:b/>
+      </w:rPr>
+    </w:lvl>
+    <w:lvl w:ilvl="1" w:tplc="04090019" w:tentative="1">
+      <w:start w:val="1"/>
+      <w:numFmt w:val="lowerLetter"/>
+      <w:lvlText w:val="%2."/>
+      <w:lvlJc w:val="left"/>
+      <w:pPr>
+        <w:ind w:left="1440" w:hanging="360"/>
+      </w:pPr>
+    </w:lvl>
+    <w:lvl w:ilvl="2" w:tplc="0409001B" w:tentative="1">
+      <w:start w:val="1"/>
+      <w:numFmt w:val="lowerRoman"/>
+      <w:lvlText w:val="%3."/>
+      <w:lvlJc w:val="right"/>
+      <w:pPr>
+        <w:ind w:left="2160" w:hanging="180"/>
+      </w:pPr>
+    </w:lvl>
+    <w:lvl w:ilvl="3" w:tplc="0409000F" w:tentative="1">
+      <w:start w:val="1"/>
+      <w:numFmt w:val="decimal"/>
+      <w:lvlText w:val="%4."/>
+      <w:lvlJc w:val="left"/>
+      <w:pPr>
+        <w:ind w:left="2880" w:hanging="360"/>
+      </w:pPr>
+    </w:lvl>
+    <w:lvl w:ilvl="4" w:tplc="04090019" w:tentative="1">
+      <w:start w:val="1"/>
+      <w:numFmt w:val="lowerLetter"/>
+      <w:lvlText w:val="%5."/>
+      <w:lvlJc w:val="left"/>
+      <w:pPr>
+        <w:ind w:left="3600" w:hanging="360"/>
+      </w:pPr>
+    </w:lvl>
+    <w:lvl w:ilvl="5" w:tplc="0409001B" w:tentative="1">
+      <w:start w:val="1"/>
+      <w:numFmt w:val="lowerRoman"/>
+      <w:lvlText w:val="%6."/>
+      <w:lvlJc w:val="right"/>
+      <w:pPr>
+        <w:ind w:left="4320" w:hanging="180"/>
+      </w:pPr>
+    </w:lvl>
+    <w:lvl w:ilvl="6" w:tplc="0409000F" w:tentative="1">
+      <w:start w:val="1"/>
+      <w:numFmt w:val="decimal"/>
+      <w:lvlText w:val="%7."/>
+      <w:lvlJc w:val="left"/>
+      <w:pPr>
+        <w:ind w:left="5040" w:hanging="360"/>
+      </w:pPr>
+    </w:lvl>
+    <w:lvl w:ilvl="7" w:tplc="04090019" w:tentative="1">
+      <w:start w:val="1"/>
+      <w:numFmt w:val="lowerLetter"/>
+      <w:lvlText w:val="%8."/>
+      <w:lvlJc w:val="left"/>
+      <w:pPr>
+        <w:ind w:left="5760" w:hanging="360"/>
+      </w:pPr>
+    </w:lvl>
+    <w:lvl w:ilvl="8" w:tplc="0409001B" w:tentative="1">
+      <w:start w:val="1"/>
+      <w:numFmt w:val="lowerRoman"/>
+      <w:lvlText w:val="%9."/>
+      <w:lvlJc w:val="right"/>
+      <w:pPr>
+        <w:ind w:left="6480" w:hanging="180"/>
+      </w:pPr>
+    </w:lvl>
+  </w:abstractNum>
+  <w:abstractNum w:abstractNumId="2">
     <w:nsid w:val="458C61F6"/>
     <w:multiLevelType w:val="hybridMultilevel"/>
     <w:tmpl w:val="D0BEBA70"/>
@@ -539,10 +637,13 @@
     </w:lvl>
   </w:abstractNum>
   <w:num w:numId="1">
-    <w:abstractNumId w:val="1"/>
+    <w:abstractNumId w:val="2"/>
   </w:num>
   <w:num w:numId="2">
     <w:abstractNumId w:val="0"/>
+  </w:num>
+  <w:num w:numId="3">
+    <w:abstractNumId w:val="1"/>
   </w:num>
 </w:numbering>
 </file>

</xml_diff>

<commit_message>
Cleaned up and organized document.
</commit_message>
<xml_diff>
--- a/ProblemSolving/Murphy_Connor_ProblemSolving.docx
+++ b/ProblemSolving/Murphy_Connor_ProblemSolving.docx
@@ -26,14 +26,23 @@
     <w:p/>
     <w:p/>
     <w:p>
-      <w:r>
-        <w:rPr>
+      <w:pPr>
+        <w:rPr>
+          <w:b/>
+        </w:rPr>
+      </w:pPr>
+      <w:r>
+        <w:rPr>
+          <w:b/>
           <w:sz w:val="32"/>
           <w:szCs w:val="32"/>
         </w:rPr>
         <w:t>A Cat, a Parrot, and a Bag of Seed</w:t>
       </w:r>
       <w:r>
+        <w:rPr>
+          <w:b/>
+        </w:rPr>
         <w:t>:</w:t>
       </w:r>
     </w:p>
@@ -132,16 +141,27 @@
     </w:p>
     <w:p/>
     <w:p>
-      <w:r>
-        <w:rPr>
+      <w:pPr>
+        <w:rPr>
+          <w:b/>
+        </w:rPr>
+      </w:pPr>
+      <w:r>
+        <w:rPr>
+          <w:b/>
           <w:sz w:val="32"/>
           <w:szCs w:val="32"/>
         </w:rPr>
         <w:t>Socks in the Dark</w:t>
       </w:r>
       <w:r>
+        <w:rPr>
+          <w:b/>
+        </w:rPr>
         <w:t>:</w:t>
       </w:r>
+      <w:bookmarkStart w:id="0" w:name="_GoBack"/>
+      <w:bookmarkEnd w:id="0"/>
     </w:p>
     <w:p/>
     <w:p/>
@@ -186,11 +206,15 @@
     <w:p/>
     <w:p>
       <w:r>
+        <w:rPr>
+          <w:b/>
+        </w:rPr>
         <w:lastRenderedPageBreak/>
-        <w:t>Constraints: Need to figure out how to get one matching pair, and also one matching pair of each color.  Potentially you could get one pair of each color in 6 picks, but you still might not.  If you grab 12, you have a higher chance and will get 3 pairs of the same color.</w:t>
-      </w:r>
-      <w:bookmarkStart w:id="0" w:name="_GoBack"/>
-      <w:bookmarkEnd w:id="0"/>
+        <w:t>Constraints</w:t>
+      </w:r>
+      <w:r>
+        <w:t>: Need to figure out how to get one matching pair, and also one matching pair of each color.  Potentially you could get one pair of each color in 6 picks, but you still might not.  If you grab 12, you have a higher chance and will get 3 pairs of the same color.</w:t>
+      </w:r>
     </w:p>
     <w:p/>
     <w:p>
@@ -249,8 +273,13 @@
         <w:t>:</w:t>
       </w:r>
       <w:r>
-        <w:t xml:space="preserve">  What finger will the girl land on if she counts from 1 to 10.</w:t>
-      </w:r>
+        <w:t xml:space="preserve">  What finger will the girl land on if she counts from 1 to </w:t>
+      </w:r>
+      <w:proofErr w:type="gramStart"/>
+      <w:r>
+        <w:t>10.</w:t>
+      </w:r>
+      <w:proofErr w:type="gramEnd"/>
       <w:r>
         <w:t xml:space="preserve"> Then 1 to 100? 1 to 1000?</w:t>
       </w:r>
@@ -316,7 +345,13 @@
     <w:p/>
     <w:p>
       <w:r>
-        <w:t>Why? Counting from to 10 lands on first finger.  In order to figure out what she would land on from 1 to 100, you have to multiply 10 x 10 = 100.  Count ten fingers more from where you left on 10 and you will land where you should be for 100 instead of actually counting it all out.</w:t>
+        <w:rPr>
+          <w:b/>
+        </w:rPr>
+        <w:t>Why?</w:t>
+      </w:r>
+      <w:r>
+        <w:t xml:space="preserve"> Counting from to 10 lands on first finger.  In order to figure out what she would land on from 1 to 100, you have to multiply 10 x 10 = 100.  Count ten fingers more from where you left on 10 and you will land where you should be for 100 instead of actually counting it all out.</w:t>
       </w:r>
     </w:p>
     <w:p/>

</xml_diff>